<commit_message>
documentacios del dataset student-data
</commit_message>
<xml_diff>
--- a/documentacion.docx
+++ b/documentacion.docx
@@ -388,6 +388,1048 @@
           <w:szCs w:val="24"/>
         </w:rPr>
       </w:pPr>
+      <w:r>
+        <w:rPr>
+          <w:rFonts w:ascii="Arial" w:hAnsi="Arial" w:cs="Arial"/>
+          <w:sz w:val="24"/>
+          <w:szCs w:val="24"/>
+        </w:rPr>
+        <w:t>Información sobre el conjunto de datos:</w:t>
+      </w:r>
+    </w:p>
+    <w:p>
+      <w:pPr>
+        <w:jc w:val="both"/>
+        <w:rPr>
+          <w:rFonts w:ascii="Arial" w:hAnsi="Arial" w:cs="Arial"/>
+          <w:sz w:val="24"/>
+          <w:szCs w:val="24"/>
+        </w:rPr>
+      </w:pPr>
+    </w:p>
+    <w:p>
+      <w:pPr>
+        <w:jc w:val="both"/>
+        <w:rPr>
+          <w:rFonts w:ascii="Arial" w:hAnsi="Arial" w:cs="Arial"/>
+          <w:sz w:val="24"/>
+          <w:szCs w:val="24"/>
+        </w:rPr>
+      </w:pPr>
+      <w:proofErr w:type="spellStart"/>
+      <w:r>
+        <w:rPr>
+          <w:rFonts w:ascii="Arial" w:hAnsi="Arial" w:cs="Arial"/>
+          <w:sz w:val="24"/>
+          <w:szCs w:val="24"/>
+        </w:rPr>
+        <w:t>school</w:t>
+      </w:r>
+      <w:proofErr w:type="spellEnd"/>
+      <w:r>
+        <w:rPr>
+          <w:rFonts w:ascii="Arial" w:hAnsi="Arial" w:cs="Arial"/>
+          <w:sz w:val="24"/>
+          <w:szCs w:val="24"/>
+        </w:rPr>
+        <w:t xml:space="preserve"> - Escuela del estudiante (binario: 'GP' - Gabriel Pereira o 'MS' - </w:t>
+      </w:r>
+      <w:proofErr w:type="spellStart"/>
+      <w:r>
+        <w:rPr>
+          <w:rFonts w:ascii="Arial" w:hAnsi="Arial" w:cs="Arial"/>
+          <w:sz w:val="24"/>
+          <w:szCs w:val="24"/>
+        </w:rPr>
+        <w:t>Mousinho</w:t>
+      </w:r>
+      <w:proofErr w:type="spellEnd"/>
+      <w:r>
+        <w:rPr>
+          <w:rFonts w:ascii="Arial" w:hAnsi="Arial" w:cs="Arial"/>
+          <w:sz w:val="24"/>
+          <w:szCs w:val="24"/>
+        </w:rPr>
+        <w:t xml:space="preserve"> da Silveira)</w:t>
+      </w:r>
+    </w:p>
+    <w:p>
+      <w:pPr>
+        <w:jc w:val="both"/>
+        <w:rPr>
+          <w:rFonts w:ascii="Arial" w:hAnsi="Arial" w:cs="Arial"/>
+          <w:sz w:val="24"/>
+          <w:szCs w:val="24"/>
+        </w:rPr>
+      </w:pPr>
+      <w:r>
+        <w:rPr>
+          <w:rFonts w:ascii="Arial" w:hAnsi="Arial" w:cs="Arial"/>
+          <w:sz w:val="24"/>
+          <w:szCs w:val="24"/>
+        </w:rPr>
+        <w:t>sex - Sexo del estudiante (binario: 'F' - mujer o 'M' - hombre)</w:t>
+      </w:r>
+    </w:p>
+    <w:p>
+      <w:pPr>
+        <w:jc w:val="both"/>
+        <w:rPr>
+          <w:rFonts w:ascii="Arial" w:hAnsi="Arial" w:cs="Arial"/>
+          <w:sz w:val="24"/>
+          <w:szCs w:val="24"/>
+        </w:rPr>
+      </w:pPr>
+      <w:proofErr w:type="spellStart"/>
+      <w:r>
+        <w:rPr>
+          <w:rFonts w:ascii="Arial" w:hAnsi="Arial" w:cs="Arial"/>
+          <w:sz w:val="24"/>
+          <w:szCs w:val="24"/>
+        </w:rPr>
+        <w:t>age</w:t>
+      </w:r>
+      <w:proofErr w:type="spellEnd"/>
+      <w:r>
+        <w:rPr>
+          <w:rFonts w:ascii="Arial" w:hAnsi="Arial" w:cs="Arial"/>
+          <w:sz w:val="24"/>
+          <w:szCs w:val="24"/>
+        </w:rPr>
+        <w:t xml:space="preserve"> - Edad del estudiante (numérica: de 15 a 22)</w:t>
+      </w:r>
+    </w:p>
+    <w:p>
+      <w:pPr>
+        <w:jc w:val="both"/>
+        <w:rPr>
+          <w:rFonts w:ascii="Arial" w:hAnsi="Arial" w:cs="Arial"/>
+          <w:sz w:val="24"/>
+          <w:szCs w:val="24"/>
+        </w:rPr>
+      </w:pPr>
+      <w:proofErr w:type="spellStart"/>
+      <w:r>
+        <w:rPr>
+          <w:rFonts w:ascii="Arial" w:hAnsi="Arial" w:cs="Arial"/>
+          <w:sz w:val="24"/>
+          <w:szCs w:val="24"/>
+        </w:rPr>
+        <w:t>address</w:t>
+      </w:r>
+      <w:proofErr w:type="spellEnd"/>
+      <w:r>
+        <w:rPr>
+          <w:rFonts w:ascii="Arial" w:hAnsi="Arial" w:cs="Arial"/>
+          <w:sz w:val="24"/>
+          <w:szCs w:val="24"/>
+        </w:rPr>
+        <w:t xml:space="preserve"> - Tipo de dirección del hogar del estudiante (binario: 'U' - urbano o 'R' - rural)</w:t>
+      </w:r>
+    </w:p>
+    <w:p>
+      <w:pPr>
+        <w:jc w:val="both"/>
+        <w:rPr>
+          <w:rFonts w:ascii="Arial" w:hAnsi="Arial" w:cs="Arial"/>
+          <w:sz w:val="24"/>
+          <w:szCs w:val="24"/>
+        </w:rPr>
+      </w:pPr>
+      <w:proofErr w:type="spellStart"/>
+      <w:r>
+        <w:rPr>
+          <w:rFonts w:ascii="Arial" w:hAnsi="Arial" w:cs="Arial"/>
+          <w:sz w:val="24"/>
+          <w:szCs w:val="24"/>
+        </w:rPr>
+        <w:t>famsize</w:t>
+      </w:r>
+      <w:proofErr w:type="spellEnd"/>
+      <w:r>
+        <w:rPr>
+          <w:rFonts w:ascii="Arial" w:hAnsi="Arial" w:cs="Arial"/>
+          <w:sz w:val="24"/>
+          <w:szCs w:val="24"/>
+        </w:rPr>
+        <w:t xml:space="preserve"> - Tamaño de la familia (binario: 'LE3' - menor o igual a 3 o 'GT3' - mayor que 3)</w:t>
+      </w:r>
+    </w:p>
+    <w:p>
+      <w:pPr>
+        <w:jc w:val="both"/>
+        <w:rPr>
+          <w:rFonts w:ascii="Arial" w:hAnsi="Arial" w:cs="Arial"/>
+          <w:sz w:val="24"/>
+          <w:szCs w:val="24"/>
+        </w:rPr>
+      </w:pPr>
+      <w:proofErr w:type="spellStart"/>
+      <w:r>
+        <w:rPr>
+          <w:rFonts w:ascii="Arial" w:hAnsi="Arial" w:cs="Arial"/>
+          <w:sz w:val="24"/>
+          <w:szCs w:val="24"/>
+        </w:rPr>
+        <w:t>Pstatus</w:t>
+      </w:r>
+      <w:proofErr w:type="spellEnd"/>
+      <w:r>
+        <w:rPr>
+          <w:rFonts w:ascii="Arial" w:hAnsi="Arial" w:cs="Arial"/>
+          <w:sz w:val="24"/>
+          <w:szCs w:val="24"/>
+        </w:rPr>
+        <w:t xml:space="preserve"> - Estado de convivencia de los padres (binario: 'T' - vivir juntos o 'A' - aparte)</w:t>
+      </w:r>
+    </w:p>
+    <w:p>
+      <w:pPr>
+        <w:jc w:val="both"/>
+        <w:rPr>
+          <w:rFonts w:ascii="Arial" w:hAnsi="Arial" w:cs="Arial"/>
+          <w:sz w:val="24"/>
+          <w:szCs w:val="24"/>
+        </w:rPr>
+      </w:pPr>
+      <w:proofErr w:type="spellStart"/>
+      <w:r>
+        <w:rPr>
+          <w:rFonts w:ascii="Arial" w:hAnsi="Arial" w:cs="Arial"/>
+          <w:sz w:val="24"/>
+          <w:szCs w:val="24"/>
+        </w:rPr>
+        <w:t>Medu</w:t>
+      </w:r>
+      <w:proofErr w:type="spellEnd"/>
+      <w:r>
+        <w:rPr>
+          <w:rFonts w:ascii="Arial" w:hAnsi="Arial" w:cs="Arial"/>
+          <w:sz w:val="24"/>
+          <w:szCs w:val="24"/>
+        </w:rPr>
+        <w:t xml:space="preserve"> - Educación de la madre (numérico: 0 - ninguno, 1 - educación primaria (4º grado), 2 - 5º a 9º grado, 3 - educación secundaria, 4 - educación superior)</w:t>
+      </w:r>
+    </w:p>
+    <w:p>
+      <w:pPr>
+        <w:jc w:val="both"/>
+        <w:rPr>
+          <w:rFonts w:ascii="Arial" w:hAnsi="Arial" w:cs="Arial"/>
+          <w:sz w:val="24"/>
+          <w:szCs w:val="24"/>
+        </w:rPr>
+      </w:pPr>
+      <w:proofErr w:type="spellStart"/>
+      <w:r>
+        <w:rPr>
+          <w:rFonts w:ascii="Arial" w:hAnsi="Arial" w:cs="Arial"/>
+          <w:sz w:val="24"/>
+          <w:szCs w:val="24"/>
+        </w:rPr>
+        <w:t>Fedu</w:t>
+      </w:r>
+      <w:proofErr w:type="spellEnd"/>
+      <w:r>
+        <w:rPr>
+          <w:rFonts w:ascii="Arial" w:hAnsi="Arial" w:cs="Arial"/>
+          <w:sz w:val="24"/>
+          <w:szCs w:val="24"/>
+        </w:rPr>
+        <w:t xml:space="preserve"> - Educación del padre (numérico: 0 - ninguno, 1 - educación primaria (4º grado), 2º - 5º a 9º grado, 3º - educación secundaria, 4º - educación superior)</w:t>
+      </w:r>
+    </w:p>
+    <w:p>
+      <w:pPr>
+        <w:jc w:val="both"/>
+        <w:rPr>
+          <w:rFonts w:ascii="Arial" w:hAnsi="Arial" w:cs="Arial"/>
+          <w:sz w:val="24"/>
+          <w:szCs w:val="24"/>
+        </w:rPr>
+      </w:pPr>
+      <w:proofErr w:type="spellStart"/>
+      <w:r>
+        <w:rPr>
+          <w:rFonts w:ascii="Arial" w:hAnsi="Arial" w:cs="Arial"/>
+          <w:sz w:val="24"/>
+          <w:szCs w:val="24"/>
+        </w:rPr>
+        <w:t>Mjob</w:t>
+      </w:r>
+      <w:proofErr w:type="spellEnd"/>
+      <w:r>
+        <w:rPr>
+          <w:rFonts w:ascii="Arial" w:hAnsi="Arial" w:cs="Arial"/>
+          <w:sz w:val="24"/>
+          <w:szCs w:val="24"/>
+        </w:rPr>
+        <w:t>- Trabajo de la madre (nominal: 'maestro', 'salud' relacionado, 'servicios' civiles (por ejemplo, administrativo o policial), '</w:t>
+      </w:r>
+      <w:proofErr w:type="spellStart"/>
+      <w:r>
+        <w:rPr>
+          <w:rFonts w:ascii="Arial" w:hAnsi="Arial" w:cs="Arial"/>
+          <w:sz w:val="24"/>
+          <w:szCs w:val="24"/>
+        </w:rPr>
+        <w:t>at_home</w:t>
+      </w:r>
+      <w:proofErr w:type="spellEnd"/>
+      <w:r>
+        <w:rPr>
+          <w:rFonts w:ascii="Arial" w:hAnsi="Arial" w:cs="Arial"/>
+          <w:sz w:val="24"/>
+          <w:szCs w:val="24"/>
+        </w:rPr>
+        <w:t>' u 'otro')</w:t>
+      </w:r>
+    </w:p>
+    <w:p>
+      <w:pPr>
+        <w:jc w:val="both"/>
+        <w:rPr>
+          <w:rFonts w:ascii="Arial" w:hAnsi="Arial" w:cs="Arial"/>
+          <w:sz w:val="24"/>
+          <w:szCs w:val="24"/>
+        </w:rPr>
+      </w:pPr>
+      <w:proofErr w:type="spellStart"/>
+      <w:r>
+        <w:rPr>
+          <w:rFonts w:ascii="Arial" w:hAnsi="Arial" w:cs="Arial"/>
+          <w:sz w:val="24"/>
+          <w:szCs w:val="24"/>
+        </w:rPr>
+        <w:t>Fjob</w:t>
+      </w:r>
+      <w:proofErr w:type="spellEnd"/>
+      <w:r>
+        <w:rPr>
+          <w:rFonts w:ascii="Arial" w:hAnsi="Arial" w:cs="Arial"/>
+          <w:sz w:val="24"/>
+          <w:szCs w:val="24"/>
+        </w:rPr>
+        <w:t xml:space="preserve"> - Trabajo del padre (nominal: 'maestro', 'salud' relacionado, 'servicios' civiles (por ejemplo, administrativo o policial), '</w:t>
+      </w:r>
+      <w:proofErr w:type="spellStart"/>
+      <w:r>
+        <w:rPr>
+          <w:rFonts w:ascii="Arial" w:hAnsi="Arial" w:cs="Arial"/>
+          <w:sz w:val="24"/>
+          <w:szCs w:val="24"/>
+        </w:rPr>
+        <w:t>at_home</w:t>
+      </w:r>
+      <w:proofErr w:type="spellEnd"/>
+      <w:r>
+        <w:rPr>
+          <w:rFonts w:ascii="Arial" w:hAnsi="Arial" w:cs="Arial"/>
+          <w:sz w:val="24"/>
+          <w:szCs w:val="24"/>
+        </w:rPr>
+        <w:t>' u 'otro')</w:t>
+      </w:r>
+    </w:p>
+    <w:p>
+      <w:pPr>
+        <w:jc w:val="both"/>
+        <w:rPr>
+          <w:rFonts w:ascii="Arial" w:hAnsi="Arial" w:cs="Arial"/>
+          <w:sz w:val="24"/>
+          <w:szCs w:val="24"/>
+        </w:rPr>
+      </w:pPr>
+      <w:proofErr w:type="spellStart"/>
+      <w:r>
+        <w:rPr>
+          <w:rFonts w:ascii="Arial" w:hAnsi="Arial" w:cs="Arial"/>
+          <w:sz w:val="24"/>
+          <w:szCs w:val="24"/>
+        </w:rPr>
+        <w:lastRenderedPageBreak/>
+        <w:t>reason</w:t>
+      </w:r>
+      <w:proofErr w:type="spellEnd"/>
+      <w:r>
+        <w:rPr>
+          <w:rFonts w:ascii="Arial" w:hAnsi="Arial" w:cs="Arial"/>
+          <w:sz w:val="24"/>
+          <w:szCs w:val="24"/>
+        </w:rPr>
+        <w:t xml:space="preserve"> - Razón para elegir esta escuela (nominal: cerca de 'casa', 'reputación' de la escuela, preferencia de 'curso' u 'otro')</w:t>
+      </w:r>
+    </w:p>
+    <w:p>
+      <w:pPr>
+        <w:jc w:val="both"/>
+        <w:rPr>
+          <w:rFonts w:ascii="Arial" w:hAnsi="Arial" w:cs="Arial"/>
+          <w:sz w:val="24"/>
+          <w:szCs w:val="24"/>
+        </w:rPr>
+      </w:pPr>
+      <w:proofErr w:type="spellStart"/>
+      <w:r>
+        <w:rPr>
+          <w:rFonts w:ascii="Arial" w:hAnsi="Arial" w:cs="Arial"/>
+          <w:sz w:val="24"/>
+          <w:szCs w:val="24"/>
+        </w:rPr>
+        <w:t>guardian</w:t>
+      </w:r>
+      <w:proofErr w:type="spellEnd"/>
+      <w:r>
+        <w:rPr>
+          <w:rFonts w:ascii="Arial" w:hAnsi="Arial" w:cs="Arial"/>
+          <w:sz w:val="24"/>
+          <w:szCs w:val="24"/>
+        </w:rPr>
+        <w:t xml:space="preserve"> - Tutor del estudiante (nominal: 'madre', 'padre' u 'otro')</w:t>
+      </w:r>
+    </w:p>
+    <w:p>
+      <w:pPr>
+        <w:jc w:val="both"/>
+        <w:rPr>
+          <w:rFonts w:ascii="Arial" w:hAnsi="Arial" w:cs="Arial"/>
+          <w:sz w:val="24"/>
+          <w:szCs w:val="24"/>
+        </w:rPr>
+      </w:pPr>
+      <w:proofErr w:type="spellStart"/>
+      <w:r>
+        <w:rPr>
+          <w:rFonts w:ascii="Arial" w:hAnsi="Arial" w:cs="Arial"/>
+          <w:sz w:val="24"/>
+          <w:szCs w:val="24"/>
+        </w:rPr>
+        <w:t>traveltime</w:t>
+      </w:r>
+      <w:proofErr w:type="spellEnd"/>
+      <w:r>
+        <w:rPr>
+          <w:rFonts w:ascii="Arial" w:hAnsi="Arial" w:cs="Arial"/>
+          <w:sz w:val="24"/>
+          <w:szCs w:val="24"/>
+        </w:rPr>
+        <w:t xml:space="preserve"> - Tiempo de viaje de casa a la escuela (numérico: 1 - &lt; 15 min., 2 - 15 a 30 min., 3 - 30 min. a 1 hora, o 4 - &gt;1 hora)</w:t>
+      </w:r>
+    </w:p>
+    <w:p>
+      <w:pPr>
+        <w:jc w:val="both"/>
+        <w:rPr>
+          <w:rFonts w:ascii="Arial" w:hAnsi="Arial" w:cs="Arial"/>
+          <w:sz w:val="24"/>
+          <w:szCs w:val="24"/>
+        </w:rPr>
+      </w:pPr>
+      <w:proofErr w:type="spellStart"/>
+      <w:r>
+        <w:rPr>
+          <w:rFonts w:ascii="Arial" w:hAnsi="Arial" w:cs="Arial"/>
+          <w:sz w:val="24"/>
+          <w:szCs w:val="24"/>
+        </w:rPr>
+        <w:t>studytime</w:t>
+      </w:r>
+      <w:proofErr w:type="spellEnd"/>
+      <w:r>
+        <w:rPr>
+          <w:rFonts w:ascii="Arial" w:hAnsi="Arial" w:cs="Arial"/>
+          <w:sz w:val="24"/>
+          <w:szCs w:val="24"/>
+        </w:rPr>
+        <w:t xml:space="preserve"> - Tiempo de estudio semanal (numérico: 1 - &lt; 2 horas, 2 - 2 a 5 horas, 3 - 5 a 10 horas, o 4 - &gt;10 horas)</w:t>
+      </w:r>
+    </w:p>
+    <w:p>
+      <w:pPr>
+        <w:jc w:val="both"/>
+        <w:rPr>
+          <w:rFonts w:ascii="Arial" w:hAnsi="Arial" w:cs="Arial"/>
+          <w:sz w:val="24"/>
+          <w:szCs w:val="24"/>
+        </w:rPr>
+      </w:pPr>
+      <w:proofErr w:type="spellStart"/>
+      <w:r>
+        <w:rPr>
+          <w:rFonts w:ascii="Arial" w:hAnsi="Arial" w:cs="Arial"/>
+          <w:sz w:val="24"/>
+          <w:szCs w:val="24"/>
+        </w:rPr>
+        <w:t>failures</w:t>
+      </w:r>
+      <w:proofErr w:type="spellEnd"/>
+      <w:r>
+        <w:rPr>
+          <w:rFonts w:ascii="Arial" w:hAnsi="Arial" w:cs="Arial"/>
+          <w:sz w:val="24"/>
+          <w:szCs w:val="24"/>
+        </w:rPr>
+        <w:t xml:space="preserve"> - Número de fracasos de clases anteriores (numérico: n si 1&lt; = n &lt; 3, de lo contrario 4)</w:t>
+      </w:r>
+    </w:p>
+    <w:p>
+      <w:pPr>
+        <w:jc w:val="both"/>
+        <w:rPr>
+          <w:rFonts w:ascii="Arial" w:hAnsi="Arial" w:cs="Arial"/>
+          <w:sz w:val="24"/>
+          <w:szCs w:val="24"/>
+        </w:rPr>
+      </w:pPr>
+      <w:proofErr w:type="spellStart"/>
+      <w:r>
+        <w:rPr>
+          <w:rFonts w:ascii="Arial" w:hAnsi="Arial" w:cs="Arial"/>
+          <w:sz w:val="24"/>
+          <w:szCs w:val="24"/>
+        </w:rPr>
+        <w:t>schoolsup</w:t>
+      </w:r>
+      <w:proofErr w:type="spellEnd"/>
+      <w:r>
+        <w:rPr>
+          <w:rFonts w:ascii="Arial" w:hAnsi="Arial" w:cs="Arial"/>
+          <w:sz w:val="24"/>
+          <w:szCs w:val="24"/>
+        </w:rPr>
+        <w:t xml:space="preserve"> - Apoyo educativo adicional (binario: sí o no)</w:t>
+      </w:r>
+    </w:p>
+    <w:p>
+      <w:pPr>
+        <w:jc w:val="both"/>
+        <w:rPr>
+          <w:rFonts w:ascii="Arial" w:hAnsi="Arial" w:cs="Arial"/>
+          <w:sz w:val="24"/>
+          <w:szCs w:val="24"/>
+        </w:rPr>
+      </w:pPr>
+      <w:proofErr w:type="spellStart"/>
+      <w:r>
+        <w:rPr>
+          <w:rFonts w:ascii="Arial" w:hAnsi="Arial" w:cs="Arial"/>
+          <w:sz w:val="24"/>
+          <w:szCs w:val="24"/>
+        </w:rPr>
+        <w:t>famsup</w:t>
+      </w:r>
+      <w:proofErr w:type="spellEnd"/>
+      <w:r>
+        <w:rPr>
+          <w:rFonts w:ascii="Arial" w:hAnsi="Arial" w:cs="Arial"/>
+          <w:sz w:val="24"/>
+          <w:szCs w:val="24"/>
+        </w:rPr>
+        <w:t xml:space="preserve"> - Apoyo educativo familiar (binario: sí o no)</w:t>
+      </w:r>
+    </w:p>
+    <w:p>
+      <w:pPr>
+        <w:jc w:val="both"/>
+        <w:rPr>
+          <w:rFonts w:ascii="Arial" w:hAnsi="Arial" w:cs="Arial"/>
+          <w:sz w:val="24"/>
+          <w:szCs w:val="24"/>
+        </w:rPr>
+      </w:pPr>
+      <w:proofErr w:type="spellStart"/>
+      <w:r>
+        <w:rPr>
+          <w:rFonts w:ascii="Arial" w:hAnsi="Arial" w:cs="Arial"/>
+          <w:sz w:val="24"/>
+          <w:szCs w:val="24"/>
+        </w:rPr>
+        <w:t>paid</w:t>
+      </w:r>
+      <w:proofErr w:type="spellEnd"/>
+      <w:r>
+        <w:rPr>
+          <w:rFonts w:ascii="Arial" w:hAnsi="Arial" w:cs="Arial"/>
+          <w:sz w:val="24"/>
+          <w:szCs w:val="24"/>
+        </w:rPr>
+        <w:t xml:space="preserve"> - Clases extra pagadas dentro de la asignatura del curso (Matemáticas o </w:t>
+      </w:r>
+      <w:proofErr w:type="gramStart"/>
+      <w:r>
+        <w:rPr>
+          <w:rFonts w:ascii="Arial" w:hAnsi="Arial" w:cs="Arial"/>
+          <w:sz w:val="24"/>
+          <w:szCs w:val="24"/>
+        </w:rPr>
+        <w:t>Portugués</w:t>
+      </w:r>
+      <w:proofErr w:type="gramEnd"/>
+      <w:r>
+        <w:rPr>
+          <w:rFonts w:ascii="Arial" w:hAnsi="Arial" w:cs="Arial"/>
+          <w:sz w:val="24"/>
+          <w:szCs w:val="24"/>
+        </w:rPr>
+        <w:t>) (binario: sí o no)</w:t>
+      </w:r>
+    </w:p>
+    <w:p>
+      <w:pPr>
+        <w:jc w:val="both"/>
+        <w:rPr>
+          <w:rFonts w:ascii="Arial" w:hAnsi="Arial" w:cs="Arial"/>
+          <w:sz w:val="24"/>
+          <w:szCs w:val="24"/>
+        </w:rPr>
+      </w:pPr>
+      <w:proofErr w:type="spellStart"/>
+      <w:r>
+        <w:rPr>
+          <w:rFonts w:ascii="Arial" w:hAnsi="Arial" w:cs="Arial"/>
+          <w:sz w:val="24"/>
+          <w:szCs w:val="24"/>
+        </w:rPr>
+        <w:t>activities</w:t>
+      </w:r>
+      <w:proofErr w:type="spellEnd"/>
+      <w:r>
+        <w:rPr>
+          <w:rFonts w:ascii="Arial" w:hAnsi="Arial" w:cs="Arial"/>
+          <w:sz w:val="24"/>
+          <w:szCs w:val="24"/>
+        </w:rPr>
+        <w:t xml:space="preserve"> - Actividades extracurriculares (binario: sí o no)</w:t>
+      </w:r>
+    </w:p>
+    <w:p>
+      <w:pPr>
+        <w:jc w:val="both"/>
+        <w:rPr>
+          <w:rFonts w:ascii="Arial" w:hAnsi="Arial" w:cs="Arial"/>
+          <w:sz w:val="24"/>
+          <w:szCs w:val="24"/>
+        </w:rPr>
+      </w:pPr>
+      <w:proofErr w:type="spellStart"/>
+      <w:r>
+        <w:rPr>
+          <w:rFonts w:ascii="Arial" w:hAnsi="Arial" w:cs="Arial"/>
+          <w:sz w:val="24"/>
+          <w:szCs w:val="24"/>
+        </w:rPr>
+        <w:t>nursery</w:t>
+      </w:r>
+      <w:proofErr w:type="spellEnd"/>
+      <w:r>
+        <w:rPr>
+          <w:rFonts w:ascii="Arial" w:hAnsi="Arial" w:cs="Arial"/>
+          <w:sz w:val="24"/>
+          <w:szCs w:val="24"/>
+        </w:rPr>
+        <w:t xml:space="preserve"> - Asistió a la guardería (binario: sí o no)</w:t>
+      </w:r>
+    </w:p>
+    <w:p>
+      <w:pPr>
+        <w:jc w:val="both"/>
+        <w:rPr>
+          <w:rFonts w:ascii="Arial" w:hAnsi="Arial" w:cs="Arial"/>
+          <w:sz w:val="24"/>
+          <w:szCs w:val="24"/>
+        </w:rPr>
+      </w:pPr>
+      <w:proofErr w:type="spellStart"/>
+      <w:r>
+        <w:rPr>
+          <w:rFonts w:ascii="Arial" w:hAnsi="Arial" w:cs="Arial"/>
+          <w:sz w:val="24"/>
+          <w:szCs w:val="24"/>
+        </w:rPr>
+        <w:t>higher</w:t>
+      </w:r>
+      <w:proofErr w:type="spellEnd"/>
+      <w:r>
+        <w:rPr>
+          <w:rFonts w:ascii="Arial" w:hAnsi="Arial" w:cs="Arial"/>
+          <w:sz w:val="24"/>
+          <w:szCs w:val="24"/>
+        </w:rPr>
+        <w:t xml:space="preserve"> - Quiere tomar educación superior (binario: sí o no)</w:t>
+      </w:r>
+    </w:p>
+    <w:p>
+      <w:pPr>
+        <w:jc w:val="both"/>
+        <w:rPr>
+          <w:rFonts w:ascii="Arial" w:hAnsi="Arial" w:cs="Arial"/>
+          <w:sz w:val="24"/>
+          <w:szCs w:val="24"/>
+        </w:rPr>
+      </w:pPr>
+      <w:r>
+        <w:rPr>
+          <w:rFonts w:ascii="Arial" w:hAnsi="Arial" w:cs="Arial"/>
+          <w:sz w:val="24"/>
+          <w:szCs w:val="24"/>
+        </w:rPr>
+        <w:t>internet - Acceso a Internet en casa (binario: sí o no)</w:t>
+      </w:r>
+    </w:p>
+    <w:p>
+      <w:pPr>
+        <w:jc w:val="both"/>
+        <w:rPr>
+          <w:rFonts w:ascii="Arial" w:hAnsi="Arial" w:cs="Arial"/>
+          <w:sz w:val="24"/>
+          <w:szCs w:val="24"/>
+        </w:rPr>
+      </w:pPr>
+      <w:proofErr w:type="spellStart"/>
+      <w:r>
+        <w:rPr>
+          <w:rFonts w:ascii="Arial" w:hAnsi="Arial" w:cs="Arial"/>
+          <w:sz w:val="24"/>
+          <w:szCs w:val="24"/>
+        </w:rPr>
+        <w:t>romantic</w:t>
+      </w:r>
+      <w:proofErr w:type="spellEnd"/>
+      <w:r>
+        <w:rPr>
+          <w:rFonts w:ascii="Arial" w:hAnsi="Arial" w:cs="Arial"/>
+          <w:sz w:val="24"/>
+          <w:szCs w:val="24"/>
+        </w:rPr>
+        <w:t xml:space="preserve"> - Con una relación romántica (binario: sí o no)</w:t>
+      </w:r>
+    </w:p>
+    <w:p>
+      <w:pPr>
+        <w:jc w:val="both"/>
+        <w:rPr>
+          <w:rFonts w:ascii="Arial" w:hAnsi="Arial" w:cs="Arial"/>
+          <w:sz w:val="24"/>
+          <w:szCs w:val="24"/>
+        </w:rPr>
+      </w:pPr>
+      <w:proofErr w:type="spellStart"/>
+      <w:r>
+        <w:rPr>
+          <w:rFonts w:ascii="Arial" w:hAnsi="Arial" w:cs="Arial"/>
+          <w:sz w:val="24"/>
+          <w:szCs w:val="24"/>
+        </w:rPr>
+        <w:t>famrel</w:t>
+      </w:r>
+      <w:proofErr w:type="spellEnd"/>
+      <w:r>
+        <w:rPr>
+          <w:rFonts w:ascii="Arial" w:hAnsi="Arial" w:cs="Arial"/>
+          <w:sz w:val="24"/>
+          <w:szCs w:val="24"/>
+        </w:rPr>
+        <w:t xml:space="preserve"> - Calidad de las relaciones familiares (numérica: de 1 - muy malo a 5 - excelente)</w:t>
+      </w:r>
+    </w:p>
+    <w:p>
+      <w:pPr>
+        <w:jc w:val="both"/>
+        <w:rPr>
+          <w:rFonts w:ascii="Arial" w:hAnsi="Arial" w:cs="Arial"/>
+          <w:sz w:val="24"/>
+          <w:szCs w:val="24"/>
+        </w:rPr>
+      </w:pPr>
+      <w:proofErr w:type="spellStart"/>
+      <w:r>
+        <w:rPr>
+          <w:rFonts w:ascii="Arial" w:hAnsi="Arial" w:cs="Arial"/>
+          <w:sz w:val="24"/>
+          <w:szCs w:val="24"/>
+        </w:rPr>
+        <w:t>freetime</w:t>
+      </w:r>
+      <w:proofErr w:type="spellEnd"/>
+      <w:r>
+        <w:rPr>
+          <w:rFonts w:ascii="Arial" w:hAnsi="Arial" w:cs="Arial"/>
+          <w:sz w:val="24"/>
+          <w:szCs w:val="24"/>
+        </w:rPr>
+        <w:t xml:space="preserve"> - Tiempo libre después de la escuela (numérico: de 1 - muy bajo a 5 - muy alto)</w:t>
+      </w:r>
+    </w:p>
+    <w:p>
+      <w:pPr>
+        <w:jc w:val="both"/>
+        <w:rPr>
+          <w:rFonts w:ascii="Arial" w:hAnsi="Arial" w:cs="Arial"/>
+          <w:sz w:val="24"/>
+          <w:szCs w:val="24"/>
+        </w:rPr>
+      </w:pPr>
+      <w:proofErr w:type="spellStart"/>
+      <w:r>
+        <w:rPr>
+          <w:rFonts w:ascii="Arial" w:hAnsi="Arial" w:cs="Arial"/>
+          <w:sz w:val="24"/>
+          <w:szCs w:val="24"/>
+        </w:rPr>
+        <w:t>goout</w:t>
+      </w:r>
+      <w:proofErr w:type="spellEnd"/>
+      <w:r>
+        <w:rPr>
+          <w:rFonts w:ascii="Arial" w:hAnsi="Arial" w:cs="Arial"/>
+          <w:sz w:val="24"/>
+          <w:szCs w:val="24"/>
+        </w:rPr>
+        <w:t xml:space="preserve"> (numérico: de 1 - muy bajo a 5 - muy alto)</w:t>
+      </w:r>
+    </w:p>
+    <w:p>
+      <w:pPr>
+        <w:jc w:val="both"/>
+        <w:rPr>
+          <w:rFonts w:ascii="Arial" w:hAnsi="Arial" w:cs="Arial"/>
+          <w:sz w:val="24"/>
+          <w:szCs w:val="24"/>
+        </w:rPr>
+      </w:pPr>
+      <w:proofErr w:type="spellStart"/>
+      <w:r>
+        <w:rPr>
+          <w:rFonts w:ascii="Arial" w:hAnsi="Arial" w:cs="Arial"/>
+          <w:sz w:val="24"/>
+          <w:szCs w:val="24"/>
+        </w:rPr>
+        <w:t>Dalc</w:t>
+      </w:r>
+      <w:proofErr w:type="spellEnd"/>
+      <w:r>
+        <w:rPr>
+          <w:rFonts w:ascii="Arial" w:hAnsi="Arial" w:cs="Arial"/>
+          <w:sz w:val="24"/>
+          <w:szCs w:val="24"/>
+        </w:rPr>
+        <w:t xml:space="preserve"> - Consumo de alcohol en la jornada laboral (numérico: de 1 - muy bajo a 5 - muy alto)</w:t>
+      </w:r>
+    </w:p>
+    <w:p>
+      <w:pPr>
+        <w:jc w:val="both"/>
+        <w:rPr>
+          <w:rFonts w:ascii="Arial" w:hAnsi="Arial" w:cs="Arial"/>
+          <w:sz w:val="24"/>
+          <w:szCs w:val="24"/>
+        </w:rPr>
+      </w:pPr>
+      <w:proofErr w:type="spellStart"/>
+      <w:r>
+        <w:rPr>
+          <w:rFonts w:ascii="Arial" w:hAnsi="Arial" w:cs="Arial"/>
+          <w:sz w:val="24"/>
+          <w:szCs w:val="24"/>
+        </w:rPr>
+        <w:t>Walc</w:t>
+      </w:r>
+      <w:proofErr w:type="spellEnd"/>
+      <w:r>
+        <w:rPr>
+          <w:rFonts w:ascii="Arial" w:hAnsi="Arial" w:cs="Arial"/>
+          <w:sz w:val="24"/>
+          <w:szCs w:val="24"/>
+        </w:rPr>
+        <w:t xml:space="preserve"> - Consumo de alcohol de fin de semana (numérico: de 1 - muy bajo a 5 - muy alto)</w:t>
+      </w:r>
+    </w:p>
+    <w:p>
+      <w:pPr>
+        <w:jc w:val="both"/>
+        <w:rPr>
+          <w:rFonts w:ascii="Arial" w:hAnsi="Arial" w:cs="Arial"/>
+          <w:sz w:val="24"/>
+          <w:szCs w:val="24"/>
+        </w:rPr>
+      </w:pPr>
+      <w:proofErr w:type="spellStart"/>
+      <w:r>
+        <w:rPr>
+          <w:rFonts w:ascii="Arial" w:hAnsi="Arial" w:cs="Arial"/>
+          <w:sz w:val="24"/>
+          <w:szCs w:val="24"/>
+        </w:rPr>
+        <w:t>health</w:t>
+      </w:r>
+      <w:proofErr w:type="spellEnd"/>
+      <w:r>
+        <w:rPr>
+          <w:rFonts w:ascii="Arial" w:hAnsi="Arial" w:cs="Arial"/>
+          <w:sz w:val="24"/>
+          <w:szCs w:val="24"/>
+        </w:rPr>
+        <w:t xml:space="preserve"> - Estado de salud actual (numérico: de 1 - muy malo a 5 - muy bueno)</w:t>
+      </w:r>
+    </w:p>
+    <w:p>
+      <w:pPr>
+        <w:jc w:val="both"/>
+        <w:rPr>
+          <w:rFonts w:ascii="Arial" w:hAnsi="Arial" w:cs="Arial"/>
+          <w:sz w:val="24"/>
+          <w:szCs w:val="24"/>
+        </w:rPr>
+      </w:pPr>
+      <w:proofErr w:type="spellStart"/>
+      <w:r>
+        <w:rPr>
+          <w:rFonts w:ascii="Arial" w:hAnsi="Arial" w:cs="Arial"/>
+          <w:sz w:val="24"/>
+          <w:szCs w:val="24"/>
+        </w:rPr>
+        <w:t>absences</w:t>
+      </w:r>
+      <w:proofErr w:type="spellEnd"/>
+      <w:r>
+        <w:rPr>
+          <w:rFonts w:ascii="Arial" w:hAnsi="Arial" w:cs="Arial"/>
+          <w:sz w:val="24"/>
+          <w:szCs w:val="24"/>
+        </w:rPr>
+        <w:t xml:space="preserve"> - Número de ausencias escolares (numérico: de 0 a 93)</w:t>
+      </w:r>
+    </w:p>
+    <w:p>
+      <w:pPr>
+        <w:jc w:val="both"/>
+        <w:rPr>
+          <w:rFonts w:ascii="Arial" w:hAnsi="Arial" w:cs="Arial"/>
+          <w:sz w:val="24"/>
+          <w:szCs w:val="24"/>
+        </w:rPr>
+      </w:pPr>
+      <w:r>
+        <w:rPr>
+          <w:rFonts w:ascii="Arial" w:hAnsi="Arial" w:cs="Arial"/>
+          <w:sz w:val="24"/>
+          <w:szCs w:val="24"/>
+        </w:rPr>
+        <w:t xml:space="preserve">Los siguientes grados están relacionados con la asignatura del curso, Matemáticas o </w:t>
+      </w:r>
+      <w:proofErr w:type="gramStart"/>
+      <w:r>
+        <w:rPr>
+          <w:rFonts w:ascii="Arial" w:hAnsi="Arial" w:cs="Arial"/>
+          <w:sz w:val="24"/>
+          <w:szCs w:val="24"/>
+        </w:rPr>
+        <w:t>Portugués</w:t>
+      </w:r>
+      <w:proofErr w:type="gramEnd"/>
+      <w:r>
+        <w:rPr>
+          <w:rFonts w:ascii="Arial" w:hAnsi="Arial" w:cs="Arial"/>
+          <w:sz w:val="24"/>
+          <w:szCs w:val="24"/>
+        </w:rPr>
+        <w:t>:</w:t>
+      </w:r>
+    </w:p>
+    <w:p>
+      <w:pPr>
+        <w:jc w:val="both"/>
+        <w:rPr>
+          <w:rFonts w:ascii="Arial" w:hAnsi="Arial" w:cs="Arial"/>
+          <w:sz w:val="24"/>
+          <w:szCs w:val="24"/>
+        </w:rPr>
+      </w:pPr>
+      <w:r>
+        <w:rPr>
+          <w:rFonts w:ascii="Arial" w:hAnsi="Arial" w:cs="Arial"/>
+          <w:sz w:val="24"/>
+          <w:szCs w:val="24"/>
+        </w:rPr>
+        <w:t>31. G1 - Nota del Primer</w:t>
+      </w:r>
+      <w:r>
+        <w:rPr>
+          <w:rFonts w:ascii="Arial" w:hAnsi="Arial" w:cs="Arial"/>
+          <w:sz w:val="24"/>
+          <w:szCs w:val="24"/>
+        </w:rPr>
+        <w:t xml:space="preserve"> corte</w:t>
+      </w:r>
+      <w:r>
+        <w:rPr>
+          <w:rFonts w:ascii="Arial" w:hAnsi="Arial" w:cs="Arial"/>
+          <w:sz w:val="24"/>
+          <w:szCs w:val="24"/>
+        </w:rPr>
+        <w:t xml:space="preserve"> (</w:t>
+      </w:r>
+      <w:r>
+        <w:rPr>
+          <w:rFonts w:ascii="Arial" w:hAnsi="Arial" w:cs="Arial"/>
+          <w:sz w:val="24"/>
+          <w:szCs w:val="24"/>
+        </w:rPr>
+        <w:t>numérico: de 0 a 20)</w:t>
+      </w:r>
+    </w:p>
+    <w:p>
+      <w:pPr>
+        <w:jc w:val="both"/>
+        <w:rPr>
+          <w:rFonts w:ascii="Arial" w:hAnsi="Arial" w:cs="Arial"/>
+          <w:sz w:val="24"/>
+          <w:szCs w:val="24"/>
+        </w:rPr>
+      </w:pPr>
+      <w:r>
+        <w:rPr>
+          <w:rFonts w:ascii="Arial" w:hAnsi="Arial" w:cs="Arial"/>
+          <w:sz w:val="24"/>
+          <w:szCs w:val="24"/>
+        </w:rPr>
+        <w:lastRenderedPageBreak/>
+        <w:t xml:space="preserve">31. G2 - Nota del Segundo </w:t>
+      </w:r>
+      <w:r>
+        <w:rPr>
+          <w:rFonts w:ascii="Arial" w:hAnsi="Arial" w:cs="Arial"/>
+          <w:sz w:val="24"/>
+          <w:szCs w:val="24"/>
+        </w:rPr>
+        <w:t>corte</w:t>
+      </w:r>
+      <w:r>
+        <w:rPr>
+          <w:rFonts w:ascii="Arial" w:hAnsi="Arial" w:cs="Arial"/>
+          <w:sz w:val="24"/>
+          <w:szCs w:val="24"/>
+        </w:rPr>
+        <w:t xml:space="preserve"> (numérico: de 0 a 20)</w:t>
+      </w:r>
+    </w:p>
+    <w:p>
+      <w:pPr>
+        <w:jc w:val="both"/>
+        <w:rPr>
+          <w:rFonts w:ascii="Arial" w:hAnsi="Arial" w:cs="Arial"/>
+          <w:sz w:val="24"/>
+          <w:szCs w:val="24"/>
+        </w:rPr>
+      </w:pPr>
+      <w:r>
+        <w:rPr>
+          <w:rFonts w:ascii="Arial" w:hAnsi="Arial" w:cs="Arial"/>
+          <w:sz w:val="24"/>
+          <w:szCs w:val="24"/>
+        </w:rPr>
+        <w:t>32. G3 - Nota final (numérica: de 0 a 20, objetivo de salida)</w:t>
+      </w:r>
     </w:p>
     <w:sectPr>
       <w:pgSz w:w="12240" w:h="15840"/>
@@ -801,6 +1843,7 @@
   <w:style w:type="character" w:default="1" w:styleId="Fuentedeprrafopredeter">
     <w:name w:val="Default Paragraph Font"/>
     <w:uiPriority w:val="1"/>
+    <w:semiHidden/>
     <w:unhideWhenUsed/>
   </w:style>
   <w:style w:type="table" w:default="1" w:styleId="Tablanormal">

</xml_diff>